<commit_message>
Level 0 - Prologue Text Complete
Prologue Text is complete. Text effects and testing still need to be done.
</commit_message>
<xml_diff>
--- a/Documents/Level 0 - Prologue Text Script.docx
+++ b/Documents/Level 0 - Prologue Text Script.docx
@@ -1498,7 +1498,23 @@
           <w:sz w:val="24"/>
           <w:szCs w:val="24"/>
         </w:rPr>
-        <w:t>*You duck right before the female government agent fires her handgun!</w:t>
+        <w:t>*You duck</w:t>
+      </w:r>
+      <w:r>
+        <w:rPr>
+          <w:rFonts w:ascii="Times New Roman" w:hAnsi="Times New Roman" w:cs="Times New Roman"/>
+          <w:sz w:val="24"/>
+          <w:szCs w:val="24"/>
+        </w:rPr>
+        <w:t>ed</w:t>
+      </w:r>
+      <w:r>
+        <w:rPr>
+          <w:rFonts w:ascii="Times New Roman" w:hAnsi="Times New Roman" w:cs="Times New Roman"/>
+          <w:sz w:val="24"/>
+          <w:szCs w:val="24"/>
+        </w:rPr>
+        <w:t xml:space="preserve"> right before the female government agent fires her handgun!</w:t>
       </w:r>
     </w:p>
     <w:p>
@@ -1601,7 +1617,15 @@
           <w:sz w:val="24"/>
           <w:szCs w:val="24"/>
         </w:rPr>
-        <w:t xml:space="preserve">You: W-What? </w:t>
+        <w:t>Player</w:t>
+      </w:r>
+      <w:r>
+        <w:rPr>
+          <w:rFonts w:ascii="Times New Roman" w:hAnsi="Times New Roman" w:cs="Times New Roman"/>
+          <w:sz w:val="24"/>
+          <w:szCs w:val="24"/>
+        </w:rPr>
+        <w:t xml:space="preserve">: W-What? </w:t>
       </w:r>
     </w:p>
     <w:p>
@@ -2586,7 +2610,23 @@
           <w:sz w:val="24"/>
           <w:szCs w:val="24"/>
         </w:rPr>
-        <w:t xml:space="preserve">Their clearly concussed or something. </w:t>
+        <w:t>The</w:t>
+      </w:r>
+      <w:r>
+        <w:rPr>
+          <w:rFonts w:ascii="Times New Roman" w:hAnsi="Times New Roman" w:cs="Times New Roman"/>
+          <w:sz w:val="24"/>
+          <w:szCs w:val="24"/>
+        </w:rPr>
+        <w:t>y’re</w:t>
+      </w:r>
+      <w:r>
+        <w:rPr>
+          <w:rFonts w:ascii="Times New Roman" w:hAnsi="Times New Roman" w:cs="Times New Roman"/>
+          <w:sz w:val="24"/>
+          <w:szCs w:val="24"/>
+        </w:rPr>
+        <w:t xml:space="preserve"> clearly concussed or something. </w:t>
       </w:r>
     </w:p>
     <w:p>
@@ -2628,23 +2668,39 @@
           <w:sz w:val="24"/>
           <w:szCs w:val="24"/>
         </w:rPr>
-        <w:t>*You are forced to knell before a man who has the sun behind him preventing you from seeing him</w:t>
-      </w:r>
-      <w:r>
-        <w:rPr>
-          <w:rFonts w:ascii="Times New Roman" w:hAnsi="Times New Roman" w:cs="Times New Roman"/>
-          <w:sz w:val="24"/>
-          <w:szCs w:val="24"/>
-        </w:rPr>
-        <w:t xml:space="preserve"> </w:t>
-      </w:r>
-      <w:r>
-        <w:rPr>
-          <w:rFonts w:ascii="Times New Roman" w:hAnsi="Times New Roman" w:cs="Times New Roman"/>
-          <w:sz w:val="24"/>
-          <w:szCs w:val="24"/>
-        </w:rPr>
-        <w:t>clearly.</w:t>
+        <w:t xml:space="preserve">*You are forced to knell before a </w:t>
+      </w:r>
+      <w:r>
+        <w:rPr>
+          <w:rFonts w:ascii="Times New Roman" w:hAnsi="Times New Roman" w:cs="Times New Roman"/>
+          <w:sz w:val="24"/>
+          <w:szCs w:val="24"/>
+        </w:rPr>
+        <w:t xml:space="preserve">feminine figure </w:t>
+      </w:r>
+      <w:r>
+        <w:rPr>
+          <w:rFonts w:ascii="Times New Roman" w:hAnsi="Times New Roman" w:cs="Times New Roman"/>
+          <w:sz w:val="24"/>
+          <w:szCs w:val="24"/>
+        </w:rPr>
+        <w:t xml:space="preserve">who has the sun behind </w:t>
+      </w:r>
+      <w:r>
+        <w:rPr>
+          <w:rFonts w:ascii="Times New Roman" w:hAnsi="Times New Roman" w:cs="Times New Roman"/>
+          <w:sz w:val="24"/>
+          <w:szCs w:val="24"/>
+        </w:rPr>
+        <w:t xml:space="preserve">them </w:t>
+      </w:r>
+      <w:r>
+        <w:rPr>
+          <w:rFonts w:ascii="Times New Roman" w:hAnsi="Times New Roman" w:cs="Times New Roman"/>
+          <w:sz w:val="24"/>
+          <w:szCs w:val="24"/>
+        </w:rPr>
+        <w:t>preventing you from seeing clearly.</w:t>
       </w:r>
     </w:p>
     <w:p>
@@ -3525,7 +3581,55 @@
           <w:sz w:val="24"/>
           <w:szCs w:val="24"/>
         </w:rPr>
-        <w:t xml:space="preserve">*You glance up to see the man reeling backwards manically laughing with his hand covering his face. </w:t>
+        <w:t xml:space="preserve">*You glance up to see the </w:t>
+      </w:r>
+      <w:r>
+        <w:rPr>
+          <w:rFonts w:ascii="Times New Roman" w:hAnsi="Times New Roman" w:cs="Times New Roman"/>
+          <w:sz w:val="24"/>
+          <w:szCs w:val="24"/>
+        </w:rPr>
+        <w:t xml:space="preserve">unknown female? </w:t>
+      </w:r>
+      <w:r>
+        <w:rPr>
+          <w:rFonts w:ascii="Times New Roman" w:hAnsi="Times New Roman" w:cs="Times New Roman"/>
+          <w:sz w:val="24"/>
+          <w:szCs w:val="24"/>
+        </w:rPr>
+        <w:t xml:space="preserve">reeling backwards manically laughing with </w:t>
+      </w:r>
+      <w:r>
+        <w:rPr>
+          <w:rFonts w:ascii="Times New Roman" w:hAnsi="Times New Roman" w:cs="Times New Roman"/>
+          <w:sz w:val="24"/>
+          <w:szCs w:val="24"/>
+        </w:rPr>
+        <w:t xml:space="preserve">their </w:t>
+      </w:r>
+      <w:r>
+        <w:rPr>
+          <w:rFonts w:ascii="Times New Roman" w:hAnsi="Times New Roman" w:cs="Times New Roman"/>
+          <w:sz w:val="24"/>
+          <w:szCs w:val="24"/>
+        </w:rPr>
+        <w:t xml:space="preserve">hand covering </w:t>
+      </w:r>
+      <w:r>
+        <w:rPr>
+          <w:rFonts w:ascii="Times New Roman" w:hAnsi="Times New Roman" w:cs="Times New Roman"/>
+          <w:sz w:val="24"/>
+          <w:szCs w:val="24"/>
+        </w:rPr>
+        <w:t xml:space="preserve">their </w:t>
+      </w:r>
+      <w:r>
+        <w:rPr>
+          <w:rFonts w:ascii="Times New Roman" w:hAnsi="Times New Roman" w:cs="Times New Roman"/>
+          <w:sz w:val="24"/>
+          <w:szCs w:val="24"/>
+        </w:rPr>
+        <w:t xml:space="preserve">face. </w:t>
       </w:r>
     </w:p>
     <w:p>

</xml_diff>